<commit_message>
Update Report/Report - WORD/Report  - CA.docx
</commit_message>
<xml_diff>
--- a/Report/Report - WORD/Report  - CA.docx
+++ b/Report/Report - WORD/Report  - CA.docx
@@ -4171,6 +4171,7 @@
         <w:rPr>
           <w:rFonts w:ascii="Times New Roman" w:hAnsi="Times New Roman" w:cs="Times New Roman"/>
           <w:i w:val="0"/>
+          <w:noProof/>
           <w:color w:val="000000" w:themeColor="text1"/>
           <w:sz w:val="24"/>
           <w:szCs w:val="24"/>
@@ -4249,7 +4250,9 @@
         </w:rPr>
         <w:t xml:space="preserve"> Thiết kế giao diện</w:t>
       </w:r>
+      <w:bookmarkStart w:id="16" w:name="_GoBack"/>
       <w:bookmarkEnd w:id="15"/>
+      <w:bookmarkEnd w:id="16"/>
     </w:p>
     <w:tbl>
       <w:tblPr>
@@ -4487,9 +4490,9 @@
                 <w:szCs w:val="24"/>
               </w:rPr>
             </w:pPr>
-            <w:bookmarkStart w:id="16" w:name="_Toc528451550"/>
-            <w:bookmarkStart w:id="17" w:name="_Toc528451695"/>
-            <w:bookmarkStart w:id="18" w:name="_Toc528452597"/>
+            <w:bookmarkStart w:id="17" w:name="_Toc528451550"/>
+            <w:bookmarkStart w:id="18" w:name="_Toc528451695"/>
+            <w:bookmarkStart w:id="19" w:name="_Toc528452597"/>
             <w:r>
               <w:rPr>
                 <w:rFonts w:ascii="Times New Roman" w:hAnsi="Times New Roman" w:cs="Times New Roman"/>
@@ -4571,9 +4574,9 @@
               </w:rPr>
               <w:t xml:space="preserve"> Màn hình Server</w:t>
             </w:r>
-            <w:bookmarkEnd w:id="16"/>
             <w:bookmarkEnd w:id="17"/>
             <w:bookmarkEnd w:id="18"/>
+            <w:bookmarkEnd w:id="19"/>
           </w:p>
         </w:tc>
         <w:tc>
@@ -4720,6 +4723,7 @@
                 <w:sz w:val="24"/>
                 <w:szCs w:val="24"/>
               </w:rPr>
+              <w:lastRenderedPageBreak/>
               <w:t>2</w:t>
             </w:r>
           </w:p>
@@ -4820,9 +4824,9 @@
                 <w:szCs w:val="24"/>
               </w:rPr>
             </w:pPr>
-            <w:bookmarkStart w:id="19" w:name="_Toc528451551"/>
-            <w:bookmarkStart w:id="20" w:name="_Toc528451696"/>
-            <w:bookmarkStart w:id="21" w:name="_Toc528452598"/>
+            <w:bookmarkStart w:id="20" w:name="_Toc528451551"/>
+            <w:bookmarkStart w:id="21" w:name="_Toc528451696"/>
+            <w:bookmarkStart w:id="22" w:name="_Toc528452598"/>
             <w:r>
               <w:rPr>
                 <w:rFonts w:ascii="Times New Roman" w:hAnsi="Times New Roman" w:cs="Times New Roman"/>
@@ -4914,9 +4918,9 @@
               </w:rPr>
               <w:t xml:space="preserve"> Màn hình Client</w:t>
             </w:r>
-            <w:bookmarkEnd w:id="19"/>
             <w:bookmarkEnd w:id="20"/>
             <w:bookmarkEnd w:id="21"/>
+            <w:bookmarkEnd w:id="22"/>
           </w:p>
         </w:tc>
         <w:tc>
@@ -5254,9 +5258,9 @@
                 <w:szCs w:val="24"/>
               </w:rPr>
             </w:pPr>
-            <w:bookmarkStart w:id="22" w:name="_Toc528451552"/>
-            <w:bookmarkStart w:id="23" w:name="_Toc528451697"/>
-            <w:bookmarkStart w:id="24" w:name="_Toc528452599"/>
+            <w:bookmarkStart w:id="23" w:name="_Toc528451552"/>
+            <w:bookmarkStart w:id="24" w:name="_Toc528451697"/>
+            <w:bookmarkStart w:id="25" w:name="_Toc528452599"/>
             <w:r>
               <w:rPr>
                 <w:rFonts w:ascii="Times New Roman" w:hAnsi="Times New Roman" w:cs="Times New Roman"/>
@@ -5338,9 +5342,9 @@
               </w:rPr>
               <w:t>: Màn hình History</w:t>
             </w:r>
-            <w:bookmarkEnd w:id="22"/>
             <w:bookmarkEnd w:id="23"/>
             <w:bookmarkEnd w:id="24"/>
+            <w:bookmarkEnd w:id="25"/>
           </w:p>
         </w:tc>
         <w:tc>
@@ -5459,9 +5463,9 @@
           <w:szCs w:val="24"/>
         </w:rPr>
       </w:pPr>
-      <w:bookmarkStart w:id="25" w:name="_Toc528450645"/>
-      <w:bookmarkStart w:id="26" w:name="_Toc528450839"/>
-      <w:bookmarkStart w:id="27" w:name="_Toc528452586"/>
+      <w:bookmarkStart w:id="26" w:name="_Toc528450645"/>
+      <w:bookmarkStart w:id="27" w:name="_Toc528450839"/>
+      <w:bookmarkStart w:id="28" w:name="_Toc528452586"/>
       <w:r>
         <w:rPr>
           <w:color w:val="000000" w:themeColor="text1"/>
@@ -5471,9 +5475,9 @@
         <w:lastRenderedPageBreak/>
         <w:t>Thiết kế lớp</w:t>
       </w:r>
-      <w:bookmarkEnd w:id="25"/>
       <w:bookmarkEnd w:id="26"/>
       <w:bookmarkEnd w:id="27"/>
+      <w:bookmarkEnd w:id="28"/>
     </w:p>
     <w:p>
       <w:pPr>
@@ -5485,8 +5489,8 @@
           <w:szCs w:val="24"/>
         </w:rPr>
       </w:pPr>
-      <w:bookmarkStart w:id="28" w:name="_Toc528450840"/>
-      <w:bookmarkStart w:id="29" w:name="_Toc528452587"/>
+      <w:bookmarkStart w:id="29" w:name="_Toc528450840"/>
+      <w:bookmarkStart w:id="30" w:name="_Toc528452587"/>
       <w:r>
         <w:rPr>
           <w:color w:val="000000" w:themeColor="text1"/>
@@ -5495,8 +5499,8 @@
         </w:rPr>
         <w:t>Thiết kế lớp cho Server</w:t>
       </w:r>
-      <w:bookmarkEnd w:id="28"/>
       <w:bookmarkEnd w:id="29"/>
+      <w:bookmarkEnd w:id="30"/>
     </w:p>
     <w:p>
       <w:pPr>
@@ -5516,8 +5520,8 @@
         </w:rPr>
         <w:t xml:space="preserve"> </w:t>
       </w:r>
-      <w:bookmarkStart w:id="30" w:name="_Toc528450841"/>
-      <w:bookmarkStart w:id="31" w:name="_Toc528452588"/>
+      <w:bookmarkStart w:id="31" w:name="_Toc528450841"/>
+      <w:bookmarkStart w:id="32" w:name="_Toc528452588"/>
       <w:r>
         <w:rPr>
           <w:color w:val="000000" w:themeColor="text1"/>
@@ -5534,8 +5538,8 @@
         </w:rPr>
         <w:t>Server</w:t>
       </w:r>
-      <w:bookmarkEnd w:id="30"/>
       <w:bookmarkEnd w:id="31"/>
+      <w:bookmarkEnd w:id="32"/>
     </w:p>
     <w:p>
       <w:pPr>
@@ -5548,7 +5552,7 @@
           <w:szCs w:val="24"/>
         </w:rPr>
       </w:pPr>
-      <w:bookmarkStart w:id="32" w:name="_Toc528452618"/>
+      <w:bookmarkStart w:id="33" w:name="_Toc528452618"/>
       <w:r>
         <w:rPr>
           <w:rFonts w:ascii="Times New Roman" w:hAnsi="Times New Roman" w:cs="Times New Roman"/>
@@ -5620,7 +5624,7 @@
         </w:rPr>
         <w:t xml:space="preserve"> Danh mục các lớp được sử dụng trong chương trình Server</w:t>
       </w:r>
-      <w:bookmarkEnd w:id="32"/>
+      <w:bookmarkEnd w:id="33"/>
     </w:p>
     <w:p>
       <w:r>
@@ -5632,8 +5636,6 @@
         </w:rPr>
         <w:t xml:space="preserve">Người thực hiện: </w:t>
       </w:r>
-      <w:bookmarkStart w:id="33" w:name="_GoBack"/>
-      <w:bookmarkEnd w:id="33"/>
       <w:r>
         <w:rPr>
           <w:rFonts w:ascii="Times New Roman" w:hAnsi="Times New Roman" w:cs="Times New Roman"/>
@@ -18695,6 +18697,7 @@
                 <w:sz w:val="24"/>
                 <w:szCs w:val="24"/>
               </w:rPr>
+              <w:lastRenderedPageBreak/>
               <w:t>3</w:t>
             </w:r>
           </w:p>
@@ -22225,7 +22228,7 @@
 </file>
 
 <file path=customXml/itemProps1.xml><?xml version="1.0" encoding="utf-8"?>
-<ds:datastoreItem xmlns:ds="http://schemas.openxmlformats.org/officeDocument/2006/customXml" ds:itemID="{622D9FE0-E9C8-4661-9387-92751428C535}">
+<ds:datastoreItem xmlns:ds="http://schemas.openxmlformats.org/officeDocument/2006/customXml" ds:itemID="{4BC917E4-DA3A-4B60-97F8-8C23740D3358}">
   <ds:schemaRefs>
     <ds:schemaRef ds:uri="http://schemas.openxmlformats.org/officeDocument/2006/bibliography"/>
   </ds:schemaRefs>

</xml_diff>